<commit_message>
félix, CR et +
</commit_message>
<xml_diff>
--- a/doc/état de l'art.docx
+++ b/doc/état de l'art.docx
@@ -62,6 +62,7 @@
         <w:t>, occupation de rôle traditionnel).</w:t>
       </w:r>
     </w:p>
+    <w:p/>
     <w:p>
       <w:proofErr w:type="spellStart"/>
       <w:r>
@@ -284,551 +285,848 @@
       </w:r>
       <w:r>
         <w:t xml:space="preserve"> Dur à évaluer…</w:t>
+      </w:r>
+    </w:p>
+    <w:p/>
+    <w:p>
+      <w:proofErr w:type="spellStart"/>
+      <w:proofErr w:type="gramStart"/>
+      <w:r>
+        <w:t>R.Santos</w:t>
+      </w:r>
+      <w:proofErr w:type="spellEnd"/>
+      <w:proofErr w:type="gramEnd"/>
+      <w:r>
+        <w:t xml:space="preserve">, </w:t>
+      </w:r>
+      <w:proofErr w:type="spellStart"/>
+      <w:r>
+        <w:t>G.Marreiros</w:t>
+      </w:r>
+      <w:proofErr w:type="spellEnd"/>
+      <w:r>
+        <w:t xml:space="preserve">… </w:t>
+      </w:r>
+      <w:proofErr w:type="spellStart"/>
+      <w:r>
+        <w:rPr>
+          <w:i/>
+        </w:rPr>
+        <w:t>Personality</w:t>
+      </w:r>
+      <w:proofErr w:type="spellEnd"/>
+      <w:r>
+        <w:rPr>
+          <w:i/>
+        </w:rPr>
+        <w:t xml:space="preserve">, Emotion and </w:t>
+      </w:r>
+      <w:proofErr w:type="spellStart"/>
+      <w:r>
+        <w:rPr>
+          <w:i/>
+        </w:rPr>
+        <w:t>Mood</w:t>
+      </w:r>
+      <w:proofErr w:type="spellEnd"/>
+      <w:r>
+        <w:rPr>
+          <w:i/>
+        </w:rPr>
+        <w:t xml:space="preserve"> Simulation in </w:t>
+      </w:r>
+      <w:proofErr w:type="spellStart"/>
+      <w:r>
+        <w:rPr>
+          <w:i/>
+        </w:rPr>
+        <w:t>Descision</w:t>
+      </w:r>
+      <w:proofErr w:type="spellEnd"/>
+      <w:r>
+        <w:rPr>
+          <w:i/>
+        </w:rPr>
+        <w:t xml:space="preserve"> </w:t>
+      </w:r>
+      <w:proofErr w:type="spellStart"/>
+      <w:r>
+        <w:rPr>
+          <w:i/>
+        </w:rPr>
+        <w:t>Making</w:t>
+      </w:r>
+      <w:proofErr w:type="spellEnd"/>
+      <w:r>
+        <w:rPr>
+          <w:i/>
+        </w:rPr>
+        <w:t>.</w:t>
+      </w:r>
+      <w:r>
+        <w:rPr>
+          <w:i/>
+        </w:rPr>
+        <w:t xml:space="preserve"> </w:t>
+      </w:r>
+      <w:r>
+        <w:t>Un autre modèle de personnalité est utilisé, le modèle OCEAN pour ouverture, conscienciosité, extraversion, agréabilité, neuroticisme. Ils s’</w:t>
+      </w:r>
+      <w:proofErr w:type="spellStart"/>
+      <w:r>
+        <w:t>interessent</w:t>
+      </w:r>
+      <w:proofErr w:type="spellEnd"/>
+      <w:r>
+        <w:t xml:space="preserve"> au système multi-agents pour simuler le comportement de groupe de personne travaillent ensemble. </w:t>
+      </w:r>
+      <w:proofErr w:type="spellStart"/>
+      <w:r>
+        <w:t>Knowledge</w:t>
+      </w:r>
+      <w:proofErr w:type="spellEnd"/>
+      <w:r>
+        <w:t xml:space="preserve"> layer + </w:t>
+      </w:r>
+      <w:proofErr w:type="spellStart"/>
+      <w:r>
+        <w:t>reasoning</w:t>
+      </w:r>
+      <w:proofErr w:type="spellEnd"/>
+      <w:r>
+        <w:t xml:space="preserve"> layer + interaction layer.</w:t>
+      </w:r>
+    </w:p>
+    <w:p/>
+    <w:p>
+      <w:proofErr w:type="spellStart"/>
+      <w:r>
+        <w:t>E.</w:t>
+      </w:r>
+      <w:proofErr w:type="gramStart"/>
+      <w:r>
+        <w:t>T.Higgins</w:t>
+      </w:r>
+      <w:proofErr w:type="spellEnd"/>
+      <w:proofErr w:type="gramEnd"/>
+      <w:r>
+        <w:t xml:space="preserve">, </w:t>
+      </w:r>
+      <w:r>
+        <w:rPr>
+          <w:i/>
+        </w:rPr>
+        <w:t xml:space="preserve">Promotion and Prevention : </w:t>
+      </w:r>
+      <w:proofErr w:type="spellStart"/>
+      <w:r>
+        <w:rPr>
+          <w:i/>
+        </w:rPr>
+        <w:t>Regulatory</w:t>
+      </w:r>
+      <w:proofErr w:type="spellEnd"/>
+      <w:r>
+        <w:rPr>
+          <w:i/>
+        </w:rPr>
+        <w:t xml:space="preserve"> Focus as a </w:t>
+      </w:r>
+      <w:proofErr w:type="spellStart"/>
+      <w:r>
+        <w:rPr>
+          <w:i/>
+        </w:rPr>
+        <w:t>Motivational</w:t>
+      </w:r>
+      <w:proofErr w:type="spellEnd"/>
+      <w:r>
+        <w:rPr>
+          <w:i/>
+        </w:rPr>
+        <w:t xml:space="preserve"> </w:t>
+      </w:r>
+      <w:proofErr w:type="spellStart"/>
+      <w:r>
+        <w:rPr>
+          <w:i/>
+        </w:rPr>
+        <w:t>Principle</w:t>
+      </w:r>
+      <w:proofErr w:type="spellEnd"/>
+      <w:r>
+        <w:t xml:space="preserve">. How the </w:t>
+      </w:r>
+      <w:proofErr w:type="spellStart"/>
+      <w:r>
+        <w:t>hedonic</w:t>
+      </w:r>
+      <w:proofErr w:type="spellEnd"/>
+      <w:r>
+        <w:t xml:space="preserve"> </w:t>
+      </w:r>
+      <w:proofErr w:type="spellStart"/>
+      <w:r>
+        <w:t>principle</w:t>
+      </w:r>
+      <w:proofErr w:type="spellEnd"/>
+      <w:r>
+        <w:t xml:space="preserve"> </w:t>
+      </w:r>
+      <w:proofErr w:type="spellStart"/>
+      <w:r>
+        <w:t>operates</w:t>
+      </w:r>
+      <w:proofErr w:type="spellEnd"/>
+      <w:r>
+        <w:t xml:space="preserve"> </w:t>
+      </w:r>
+      <w:proofErr w:type="spellStart"/>
+      <w:r>
+        <w:t>might</w:t>
+      </w:r>
+      <w:proofErr w:type="spellEnd"/>
+      <w:r>
+        <w:t xml:space="preserve"> </w:t>
+      </w:r>
+      <w:proofErr w:type="spellStart"/>
+      <w:r>
+        <w:t>be</w:t>
+      </w:r>
+      <w:proofErr w:type="spellEnd"/>
+      <w:r>
+        <w:t xml:space="preserve"> as important in motivation </w:t>
+      </w:r>
+      <w:proofErr w:type="gramStart"/>
+      <w:r>
+        <w:t>as</w:t>
+      </w:r>
+      <w:proofErr w:type="gramEnd"/>
+      <w:r>
+        <w:t xml:space="preserve"> the </w:t>
+      </w:r>
+      <w:proofErr w:type="spellStart"/>
+      <w:r>
+        <w:t>fact</w:t>
+      </w:r>
+      <w:proofErr w:type="spellEnd"/>
+      <w:r>
+        <w:t xml:space="preserve"> </w:t>
+      </w:r>
+      <w:proofErr w:type="spellStart"/>
+      <w:r>
+        <w:t>that</w:t>
+      </w:r>
+      <w:proofErr w:type="spellEnd"/>
+      <w:r>
+        <w:t xml:space="preserve"> </w:t>
+      </w:r>
+      <w:proofErr w:type="spellStart"/>
+      <w:r>
+        <w:t>it</w:t>
+      </w:r>
+      <w:proofErr w:type="spellEnd"/>
+      <w:r>
+        <w:t xml:space="preserve"> </w:t>
+      </w:r>
+      <w:proofErr w:type="spellStart"/>
+      <w:r>
+        <w:t>does</w:t>
+      </w:r>
+      <w:proofErr w:type="spellEnd"/>
+      <w:r>
+        <w:t xml:space="preserve"> </w:t>
+      </w:r>
+      <w:proofErr w:type="spellStart"/>
+      <w:r>
+        <w:t>operate</w:t>
+      </w:r>
+      <w:proofErr w:type="spellEnd"/>
+      <w:r>
+        <w:t>.        (a) self-</w:t>
+      </w:r>
+      <w:proofErr w:type="spellStart"/>
+      <w:r>
+        <w:t>regulation</w:t>
+      </w:r>
+      <w:proofErr w:type="spellEnd"/>
+      <w:r>
+        <w:t xml:space="preserve"> </w:t>
+      </w:r>
+      <w:proofErr w:type="spellStart"/>
+      <w:r>
+        <w:t>with</w:t>
+      </w:r>
+      <w:proofErr w:type="spellEnd"/>
+      <w:r>
+        <w:t xml:space="preserve"> a promotion focus </w:t>
+      </w:r>
+      <w:proofErr w:type="spellStart"/>
+      <w:r>
+        <w:t>that</w:t>
+      </w:r>
+      <w:proofErr w:type="spellEnd"/>
+      <w:r>
+        <w:t xml:space="preserve"> </w:t>
+      </w:r>
+      <w:proofErr w:type="spellStart"/>
+      <w:r>
+        <w:t>is</w:t>
+      </w:r>
+      <w:proofErr w:type="spellEnd"/>
+      <w:r>
+        <w:t xml:space="preserve"> </w:t>
+      </w:r>
+      <w:proofErr w:type="spellStart"/>
+      <w:r>
+        <w:t>concerned</w:t>
+      </w:r>
+      <w:proofErr w:type="spellEnd"/>
+      <w:r>
+        <w:t xml:space="preserve"> </w:t>
+      </w:r>
+      <w:proofErr w:type="spellStart"/>
+      <w:r>
+        <w:t>with</w:t>
+      </w:r>
+      <w:proofErr w:type="spellEnd"/>
+      <w:r>
+        <w:t xml:space="preserve"> </w:t>
+      </w:r>
+      <w:proofErr w:type="spellStart"/>
+      <w:r>
+        <w:t>advancement</w:t>
+      </w:r>
+      <w:proofErr w:type="spellEnd"/>
+      <w:r>
+        <w:t xml:space="preserve">, </w:t>
+      </w:r>
+      <w:proofErr w:type="spellStart"/>
+      <w:r>
+        <w:t>growth</w:t>
+      </w:r>
+      <w:proofErr w:type="spellEnd"/>
+      <w:r>
+        <w:t xml:space="preserve">, and </w:t>
+      </w:r>
+      <w:proofErr w:type="spellStart"/>
+      <w:proofErr w:type="gramStart"/>
+      <w:r>
+        <w:t>accomplishment</w:t>
+      </w:r>
+      <w:proofErr w:type="spellEnd"/>
+      <w:r>
+        <w:t>;</w:t>
+      </w:r>
+      <w:proofErr w:type="gramEnd"/>
+      <w:r>
+        <w:t xml:space="preserve"> and (b) self-</w:t>
+      </w:r>
+      <w:proofErr w:type="spellStart"/>
+      <w:r>
+        <w:t>regulation</w:t>
+      </w:r>
+      <w:proofErr w:type="spellEnd"/>
+      <w:r>
+        <w:t xml:space="preserve"> </w:t>
+      </w:r>
+      <w:proofErr w:type="spellStart"/>
+      <w:r>
+        <w:t>with</w:t>
+      </w:r>
+      <w:proofErr w:type="spellEnd"/>
+      <w:r>
+        <w:t xml:space="preserve"> a </w:t>
+      </w:r>
+      <w:proofErr w:type="spellStart"/>
+      <w:r>
+        <w:t>prevention</w:t>
+      </w:r>
+      <w:proofErr w:type="spellEnd"/>
+      <w:r>
+        <w:t xml:space="preserve"> focus </w:t>
+      </w:r>
+      <w:proofErr w:type="spellStart"/>
+      <w:r>
+        <w:t>that</w:t>
+      </w:r>
+      <w:proofErr w:type="spellEnd"/>
+      <w:r>
+        <w:t xml:space="preserve"> </w:t>
+      </w:r>
+      <w:proofErr w:type="spellStart"/>
+      <w:r>
+        <w:t>is</w:t>
+      </w:r>
+      <w:proofErr w:type="spellEnd"/>
+      <w:r>
+        <w:t xml:space="preserve"> </w:t>
+      </w:r>
+      <w:proofErr w:type="spellStart"/>
+      <w:r>
+        <w:t>concerned</w:t>
+      </w:r>
+      <w:proofErr w:type="spellEnd"/>
+      <w:r>
+        <w:t xml:space="preserve"> </w:t>
+      </w:r>
+      <w:proofErr w:type="spellStart"/>
+      <w:r>
+        <w:t>with</w:t>
+      </w:r>
+      <w:proofErr w:type="spellEnd"/>
+      <w:r>
+        <w:t xml:space="preserve"> protection, </w:t>
+      </w:r>
+      <w:proofErr w:type="spellStart"/>
+      <w:r>
+        <w:t>safety</w:t>
+      </w:r>
+      <w:proofErr w:type="spellEnd"/>
+      <w:r>
+        <w:t xml:space="preserve">, and </w:t>
+      </w:r>
+      <w:proofErr w:type="spellStart"/>
+      <w:r>
+        <w:t>responsibility</w:t>
+      </w:r>
+      <w:proofErr w:type="spellEnd"/>
+      <w:r>
+        <w:t>.</w:t>
+      </w:r>
+      <w:r>
+        <w:t xml:space="preserve"> </w:t>
+      </w:r>
+    </w:p>
+    <w:p/>
+    <w:p>
+      <w:proofErr w:type="spellStart"/>
+      <w:proofErr w:type="gramStart"/>
+      <w:r>
+        <w:t>S.Parsons</w:t>
+      </w:r>
+      <w:proofErr w:type="gramEnd"/>
+      <w:r>
+        <w:t>,</w:t>
+      </w:r>
+      <w:r>
+        <w:rPr>
+          <w:i/>
+        </w:rPr>
+        <w:t>The</w:t>
+      </w:r>
+      <w:proofErr w:type="spellEnd"/>
+      <w:r>
+        <w:rPr>
+          <w:i/>
+        </w:rPr>
+        <w:t xml:space="preserve"> </w:t>
+      </w:r>
+      <w:proofErr w:type="spellStart"/>
+      <w:r>
+        <w:rPr>
+          <w:i/>
+        </w:rPr>
+        <w:t>Mechanics</w:t>
+      </w:r>
+      <w:proofErr w:type="spellEnd"/>
+      <w:r>
+        <w:rPr>
+          <w:i/>
+        </w:rPr>
+        <w:t xml:space="preserve"> of </w:t>
+      </w:r>
+      <w:proofErr w:type="spellStart"/>
+      <w:r>
+        <w:rPr>
+          <w:i/>
+        </w:rPr>
+        <w:t>Some</w:t>
+      </w:r>
+      <w:proofErr w:type="spellEnd"/>
+      <w:r>
+        <w:rPr>
+          <w:i/>
+        </w:rPr>
+        <w:t xml:space="preserve"> </w:t>
+      </w:r>
+      <w:proofErr w:type="spellStart"/>
+      <w:r>
+        <w:rPr>
+          <w:i/>
+        </w:rPr>
+        <w:t>Formal</w:t>
+      </w:r>
+      <w:proofErr w:type="spellEnd"/>
+      <w:r>
+        <w:rPr>
+          <w:i/>
+        </w:rPr>
+        <w:t xml:space="preserve"> Inter-agent Dialogues</w:t>
+      </w:r>
+      <w:r>
+        <w:rPr>
+          <w:i/>
+        </w:rPr>
+        <w:t xml:space="preserve">. </w:t>
+      </w:r>
+      <w:proofErr w:type="gramStart"/>
+      <w:r>
+        <w:t>donne</w:t>
+      </w:r>
+      <w:proofErr w:type="gramEnd"/>
+      <w:r>
+        <w:t xml:space="preserve"> un </w:t>
+      </w:r>
+      <w:proofErr w:type="spellStart"/>
+      <w:r>
+        <w:t>cardre</w:t>
+      </w:r>
+      <w:proofErr w:type="spellEnd"/>
+      <w:r>
+        <w:t xml:space="preserve"> formel simple pour les dialogues argumentatifs entre agents. Un argument est constitué d’une formule et d’un support de connaissance qui la valide. Le déroulement de l’argumentation dépend de l’attitude assertive de l’agent (confiant, précautionneux ou réfléchi</w:t>
+      </w:r>
+      <w:proofErr w:type="gramStart"/>
+      <w:r>
+        <w:t>) ,</w:t>
+      </w:r>
+      <w:proofErr w:type="gramEnd"/>
+      <w:r>
+        <w:t xml:space="preserve"> et de son attitude d’acceptance ( crédule, prudent ou septique). Formalisme très claire mais pas trop adapté à l’ile </w:t>
+      </w:r>
+      <w:proofErr w:type="spellStart"/>
+      <w:r>
+        <w:t>deserte</w:t>
+      </w:r>
+      <w:proofErr w:type="spellEnd"/>
+      <w:r>
+        <w:t xml:space="preserve">, puisque tout cela n’est pas très formel. </w:t>
+      </w:r>
+      <w:proofErr w:type="spellStart"/>
+      <w:r>
+        <w:t>Peut être</w:t>
+      </w:r>
+      <w:proofErr w:type="spellEnd"/>
+      <w:r>
+        <w:t xml:space="preserve"> qu’il faut vraiment faire ça et dire que Promotion focus = (</w:t>
+      </w:r>
+      <w:proofErr w:type="spellStart"/>
+      <w:proofErr w:type="gramStart"/>
+      <w:r>
+        <w:t>confiant,crédule</w:t>
+      </w:r>
+      <w:proofErr w:type="spellEnd"/>
+      <w:proofErr w:type="gramEnd"/>
+      <w:r>
+        <w:t>) et que Prevention focus = (précautionneux, prudent) avec en plus des connaissances de départ qui rendent compte de leur a priori sur l’utilité des objets qu’ils ont à disposition.</w:t>
+      </w:r>
+      <w:r>
+        <w:t xml:space="preserve"> C’est un peu gros.</w:t>
+      </w:r>
+    </w:p>
+    <w:p/>
+    <w:p/>
+    <w:p>
+      <w:proofErr w:type="spellStart"/>
+      <w:r>
+        <w:t>C.Faure</w:t>
+      </w:r>
+      <w:proofErr w:type="spellEnd"/>
+      <w:r>
+        <w:t xml:space="preserve">, </w:t>
+      </w:r>
+      <w:r>
+        <w:rPr>
+          <w:i/>
+        </w:rPr>
+        <w:t xml:space="preserve">Approche computationnelle du </w:t>
+      </w:r>
+      <w:proofErr w:type="spellStart"/>
+      <w:r>
+        <w:rPr>
+          <w:i/>
+        </w:rPr>
+        <w:t>regulatory</w:t>
+      </w:r>
+      <w:proofErr w:type="spellEnd"/>
+      <w:r>
+        <w:rPr>
+          <w:i/>
+        </w:rPr>
+        <w:t xml:space="preserve"> focus pour des agents interactifs. </w:t>
+      </w:r>
+      <w:r>
+        <w:t xml:space="preserve">Une thèse sur le </w:t>
+      </w:r>
+      <w:proofErr w:type="spellStart"/>
+      <w:r>
+        <w:t>r</w:t>
+      </w:r>
+      <w:r>
+        <w:t>e</w:t>
+      </w:r>
+      <w:r>
+        <w:t>gulatory</w:t>
+      </w:r>
+      <w:proofErr w:type="spellEnd"/>
+      <w:r>
+        <w:t xml:space="preserve"> </w:t>
+      </w:r>
+      <w:r>
+        <w:t>fit</w:t>
+      </w:r>
+      <w:r>
+        <w:t xml:space="preserve">, qui complète la théorie de Higgins sur les personnalités promotion focus et </w:t>
+      </w:r>
+      <w:proofErr w:type="spellStart"/>
+      <w:r>
+        <w:t>prevention</w:t>
+      </w:r>
+      <w:proofErr w:type="spellEnd"/>
+      <w:r>
+        <w:t xml:space="preserve"> focus.</w:t>
+      </w:r>
+      <w:r>
+        <w:t xml:space="preserve"> Différence approche dimensionnelle et approche socio-cognitive.</w:t>
       </w:r>
     </w:p>
     <w:p>
-      <w:proofErr w:type="spellStart"/>
       <w:proofErr w:type="gramStart"/>
       <w:r>
-        <w:t>R.Santos</w:t>
-      </w:r>
-      <w:proofErr w:type="spellEnd"/>
+        <w:t xml:space="preserve">[  </w:t>
+      </w:r>
       <w:proofErr w:type="gramEnd"/>
       <w:r>
-        <w:t xml:space="preserve">, </w:t>
-      </w:r>
-      <w:proofErr w:type="spellStart"/>
-      <w:r>
-        <w:t>G.Marreiros</w:t>
-      </w:r>
-      <w:proofErr w:type="spellEnd"/>
-      <w:r>
-        <w:t xml:space="preserve">… </w:t>
-      </w:r>
-      <w:proofErr w:type="spellStart"/>
-      <w:r>
-        <w:rPr>
-          <w:i/>
-        </w:rPr>
-        <w:t>Personality</w:t>
-      </w:r>
-      <w:proofErr w:type="spellEnd"/>
-      <w:r>
-        <w:rPr>
-          <w:i/>
-        </w:rPr>
-        <w:t xml:space="preserve">, Emotion and </w:t>
-      </w:r>
-      <w:proofErr w:type="spellStart"/>
-      <w:r>
-        <w:rPr>
-          <w:i/>
-        </w:rPr>
-        <w:t>Mood</w:t>
-      </w:r>
-      <w:proofErr w:type="spellEnd"/>
-      <w:r>
-        <w:rPr>
-          <w:i/>
-        </w:rPr>
-        <w:t xml:space="preserve"> Simulation in </w:t>
-      </w:r>
-      <w:proofErr w:type="spellStart"/>
-      <w:r>
-        <w:rPr>
-          <w:i/>
-        </w:rPr>
-        <w:t>Descision</w:t>
-      </w:r>
-      <w:proofErr w:type="spellEnd"/>
-      <w:r>
-        <w:rPr>
-          <w:i/>
-        </w:rPr>
-        <w:t xml:space="preserve"> </w:t>
-      </w:r>
-      <w:proofErr w:type="spellStart"/>
-      <w:r>
-        <w:rPr>
-          <w:i/>
-        </w:rPr>
-        <w:t>Making</w:t>
-      </w:r>
-      <w:proofErr w:type="spellEnd"/>
-      <w:r>
-        <w:rPr>
-          <w:i/>
-        </w:rPr>
-        <w:t>.</w:t>
-      </w:r>
-      <w:r>
-        <w:rPr>
-          <w:i/>
-        </w:rPr>
-        <w:t xml:space="preserve"> </w:t>
-      </w:r>
-      <w:r>
-        <w:t>Un autre modèle de personnalité est utilisé, le modèle OCEAN pour ouverture, conscienciosité, extraversion, agréabilité, neuroticisme. Ils s’</w:t>
-      </w:r>
-      <w:proofErr w:type="spellStart"/>
-      <w:r>
-        <w:t>interessent</w:t>
-      </w:r>
-      <w:proofErr w:type="spellEnd"/>
-      <w:r>
-        <w:t xml:space="preserve"> au système multi-agents pour simuler le comportement de groupe de personne travaillent ensemble. </w:t>
-      </w:r>
-      <w:proofErr w:type="spellStart"/>
-      <w:r>
-        <w:t>Knowledge</w:t>
-      </w:r>
-      <w:proofErr w:type="spellEnd"/>
-      <w:r>
-        <w:t xml:space="preserve"> layer + </w:t>
-      </w:r>
-      <w:proofErr w:type="spellStart"/>
-      <w:r>
-        <w:t>reasoning</w:t>
-      </w:r>
-      <w:proofErr w:type="spellEnd"/>
-      <w:r>
-        <w:t xml:space="preserve"> layer + interaction layer.</w:t>
+        <w:t xml:space="preserve">   </w:t>
+      </w:r>
+      <w:r>
+        <w:t>Approche dimensionnelle de la personnalité : définition de trait de personnalité comme le Five Factor Model (modèle OCEAN).</w:t>
+      </w:r>
+      <w:r>
+        <w:t xml:space="preserve">( Modèles basées sur l’hypothèse lexicale : -les différences de personnalités pertinentes sont traduits dans le langage naturel. -Les caractéristiques les + </w:t>
+      </w:r>
+      <w:r>
+        <w:lastRenderedPageBreak/>
+        <w:t xml:space="preserve">importantes sont </w:t>
+      </w:r>
+      <w:proofErr w:type="spellStart"/>
+      <w:r>
+        <w:t>sucseptibles</w:t>
+      </w:r>
+      <w:proofErr w:type="spellEnd"/>
+      <w:r>
+        <w:t xml:space="preserve"> d’être exprimées par un seul mot). On peut ainsi modéliser informatiquement des personnalités. </w:t>
+      </w:r>
+      <w:proofErr w:type="gramStart"/>
+      <w:r>
+        <w:t>( les</w:t>
+      </w:r>
+      <w:proofErr w:type="gramEnd"/>
+      <w:r>
+        <w:t xml:space="preserve"> traits sont utilisés comme des va qui </w:t>
+      </w:r>
+      <w:proofErr w:type="spellStart"/>
+      <w:r>
+        <w:t>ponderent</w:t>
+      </w:r>
+      <w:proofErr w:type="spellEnd"/>
+      <w:r>
+        <w:t xml:space="preserve"> des mécanismes !).</w:t>
       </w:r>
     </w:p>
     <w:p>
-      <w:proofErr w:type="spellStart"/>
-      <w:r>
-        <w:t>E.</w:t>
-      </w:r>
-      <w:proofErr w:type="gramStart"/>
-      <w:r>
-        <w:t>T.Higgins</w:t>
-      </w:r>
-      <w:proofErr w:type="spellEnd"/>
-      <w:proofErr w:type="gramEnd"/>
-      <w:r>
-        <w:t xml:space="preserve">, </w:t>
-      </w:r>
-      <w:r>
-        <w:rPr>
-          <w:i/>
-        </w:rPr>
-        <w:t xml:space="preserve">Promotion and Prevention : </w:t>
-      </w:r>
-      <w:proofErr w:type="spellStart"/>
-      <w:r>
-        <w:rPr>
-          <w:i/>
-        </w:rPr>
-        <w:t>Regulatory</w:t>
-      </w:r>
-      <w:proofErr w:type="spellEnd"/>
-      <w:r>
-        <w:rPr>
-          <w:i/>
-        </w:rPr>
-        <w:t xml:space="preserve"> Focus as a </w:t>
-      </w:r>
-      <w:proofErr w:type="spellStart"/>
-      <w:r>
-        <w:rPr>
-          <w:i/>
-        </w:rPr>
-        <w:t>Motivational</w:t>
-      </w:r>
-      <w:proofErr w:type="spellEnd"/>
-      <w:r>
-        <w:rPr>
-          <w:i/>
-        </w:rPr>
-        <w:t xml:space="preserve"> </w:t>
-      </w:r>
-      <w:proofErr w:type="spellStart"/>
-      <w:r>
-        <w:rPr>
-          <w:i/>
-        </w:rPr>
-        <w:t>Principle</w:t>
-      </w:r>
-      <w:proofErr w:type="spellEnd"/>
-      <w:r>
-        <w:t xml:space="preserve">. How the </w:t>
-      </w:r>
-      <w:proofErr w:type="spellStart"/>
-      <w:r>
-        <w:t>hedonic</w:t>
-      </w:r>
-      <w:proofErr w:type="spellEnd"/>
-      <w:r>
-        <w:t xml:space="preserve"> </w:t>
-      </w:r>
-      <w:proofErr w:type="spellStart"/>
-      <w:r>
-        <w:t>principle</w:t>
-      </w:r>
-      <w:proofErr w:type="spellEnd"/>
-      <w:r>
-        <w:t xml:space="preserve"> </w:t>
-      </w:r>
-      <w:proofErr w:type="spellStart"/>
-      <w:r>
-        <w:t>operates</w:t>
-      </w:r>
-      <w:proofErr w:type="spellEnd"/>
-      <w:r>
-        <w:t xml:space="preserve"> </w:t>
-      </w:r>
-      <w:proofErr w:type="spellStart"/>
-      <w:r>
-        <w:t>might</w:t>
-      </w:r>
-      <w:proofErr w:type="spellEnd"/>
-      <w:r>
-        <w:t xml:space="preserve"> </w:t>
-      </w:r>
-      <w:proofErr w:type="spellStart"/>
-      <w:r>
-        <w:t>be</w:t>
-      </w:r>
-      <w:proofErr w:type="spellEnd"/>
-      <w:r>
-        <w:t xml:space="preserve"> as important in motivation </w:t>
-      </w:r>
-      <w:proofErr w:type="gramStart"/>
-      <w:r>
-        <w:t>as</w:t>
-      </w:r>
-      <w:proofErr w:type="gramEnd"/>
-      <w:r>
-        <w:t xml:space="preserve"> the </w:t>
-      </w:r>
-      <w:proofErr w:type="spellStart"/>
-      <w:r>
-        <w:t>fact</w:t>
-      </w:r>
-      <w:proofErr w:type="spellEnd"/>
-      <w:r>
-        <w:t xml:space="preserve"> </w:t>
-      </w:r>
-      <w:proofErr w:type="spellStart"/>
-      <w:r>
-        <w:t>that</w:t>
-      </w:r>
-      <w:proofErr w:type="spellEnd"/>
-      <w:r>
-        <w:t xml:space="preserve"> </w:t>
-      </w:r>
-      <w:proofErr w:type="spellStart"/>
-      <w:r>
-        <w:t>it</w:t>
-      </w:r>
-      <w:proofErr w:type="spellEnd"/>
-      <w:r>
-        <w:t xml:space="preserve"> </w:t>
-      </w:r>
-      <w:proofErr w:type="spellStart"/>
-      <w:r>
-        <w:t>does</w:t>
-      </w:r>
-      <w:proofErr w:type="spellEnd"/>
-      <w:r>
-        <w:t xml:space="preserve"> </w:t>
-      </w:r>
-      <w:proofErr w:type="spellStart"/>
-      <w:r>
-        <w:t>operate</w:t>
-      </w:r>
-      <w:proofErr w:type="spellEnd"/>
-      <w:r>
-        <w:t>.        (a) self-</w:t>
-      </w:r>
-      <w:proofErr w:type="spellStart"/>
-      <w:r>
-        <w:t>regulation</w:t>
-      </w:r>
-      <w:proofErr w:type="spellEnd"/>
-      <w:r>
-        <w:t xml:space="preserve"> </w:t>
-      </w:r>
-      <w:proofErr w:type="spellStart"/>
-      <w:r>
-        <w:t>with</w:t>
-      </w:r>
-      <w:proofErr w:type="spellEnd"/>
-      <w:r>
-        <w:t xml:space="preserve"> a promotion focus </w:t>
-      </w:r>
-      <w:proofErr w:type="spellStart"/>
-      <w:r>
-        <w:t>that</w:t>
-      </w:r>
-      <w:proofErr w:type="spellEnd"/>
-      <w:r>
-        <w:t xml:space="preserve"> </w:t>
-      </w:r>
-      <w:proofErr w:type="spellStart"/>
-      <w:r>
-        <w:t>is</w:t>
-      </w:r>
-      <w:proofErr w:type="spellEnd"/>
-      <w:r>
-        <w:t xml:space="preserve"> </w:t>
-      </w:r>
-      <w:proofErr w:type="spellStart"/>
-      <w:r>
-        <w:t>concerned</w:t>
-      </w:r>
-      <w:proofErr w:type="spellEnd"/>
-      <w:r>
-        <w:t xml:space="preserve"> </w:t>
-      </w:r>
-      <w:proofErr w:type="spellStart"/>
-      <w:r>
-        <w:t>with</w:t>
-      </w:r>
-      <w:proofErr w:type="spellEnd"/>
-      <w:r>
-        <w:t xml:space="preserve"> </w:t>
-      </w:r>
-      <w:proofErr w:type="spellStart"/>
-      <w:r>
-        <w:t>advancement</w:t>
-      </w:r>
-      <w:proofErr w:type="spellEnd"/>
-      <w:r>
-        <w:t xml:space="preserve">, </w:t>
-      </w:r>
-      <w:proofErr w:type="spellStart"/>
-      <w:r>
-        <w:t>growth</w:t>
-      </w:r>
-      <w:proofErr w:type="spellEnd"/>
-      <w:r>
-        <w:t xml:space="preserve">, and </w:t>
-      </w:r>
-      <w:proofErr w:type="spellStart"/>
-      <w:proofErr w:type="gramStart"/>
-      <w:r>
-        <w:t>accomplishment</w:t>
-      </w:r>
-      <w:proofErr w:type="spellEnd"/>
-      <w:r>
-        <w:t>;</w:t>
-      </w:r>
-      <w:proofErr w:type="gramEnd"/>
-      <w:r>
-        <w:t xml:space="preserve"> and (b) self-</w:t>
-      </w:r>
-      <w:proofErr w:type="spellStart"/>
-      <w:r>
-        <w:t>regulation</w:t>
-      </w:r>
-      <w:proofErr w:type="spellEnd"/>
-      <w:r>
-        <w:t xml:space="preserve"> </w:t>
-      </w:r>
-      <w:proofErr w:type="spellStart"/>
-      <w:r>
-        <w:t>with</w:t>
-      </w:r>
-      <w:proofErr w:type="spellEnd"/>
-      <w:r>
-        <w:t xml:space="preserve"> a </w:t>
-      </w:r>
-      <w:proofErr w:type="spellStart"/>
-      <w:r>
-        <w:t>prevention</w:t>
-      </w:r>
-      <w:proofErr w:type="spellEnd"/>
-      <w:r>
-        <w:t xml:space="preserve"> focus </w:t>
-      </w:r>
-      <w:proofErr w:type="spellStart"/>
-      <w:r>
-        <w:t>that</w:t>
-      </w:r>
-      <w:proofErr w:type="spellEnd"/>
-      <w:r>
-        <w:t xml:space="preserve"> </w:t>
-      </w:r>
-      <w:proofErr w:type="spellStart"/>
-      <w:r>
-        <w:t>is</w:t>
-      </w:r>
-      <w:proofErr w:type="spellEnd"/>
-      <w:r>
-        <w:t xml:space="preserve"> </w:t>
-      </w:r>
-      <w:proofErr w:type="spellStart"/>
-      <w:r>
-        <w:t>concerned</w:t>
-      </w:r>
-      <w:proofErr w:type="spellEnd"/>
-      <w:r>
-        <w:t xml:space="preserve"> </w:t>
-      </w:r>
-      <w:proofErr w:type="spellStart"/>
-      <w:r>
-        <w:t>with</w:t>
-      </w:r>
-      <w:proofErr w:type="spellEnd"/>
-      <w:r>
-        <w:t xml:space="preserve"> protection, </w:t>
-      </w:r>
-      <w:proofErr w:type="spellStart"/>
-      <w:r>
-        <w:t>safety</w:t>
-      </w:r>
-      <w:proofErr w:type="spellEnd"/>
-      <w:r>
-        <w:t xml:space="preserve">, and </w:t>
-      </w:r>
-      <w:proofErr w:type="spellStart"/>
-      <w:r>
-        <w:t>responsibility</w:t>
-      </w:r>
-      <w:proofErr w:type="spellEnd"/>
-      <w:r>
-        <w:t>.</w:t>
-      </w:r>
-      <w:r>
-        <w:t xml:space="preserve"> </w:t>
+      <w:r>
+        <w:t xml:space="preserve">Limites : le modèle se concentre sur l’expression des </w:t>
+      </w:r>
+      <w:proofErr w:type="spellStart"/>
+      <w:r>
+        <w:t>comp</w:t>
+      </w:r>
+      <w:proofErr w:type="spellEnd"/>
+      <w:r>
+        <w:t xml:space="preserve">. Associés à la personnalité mais non sur les causes ou la manière. -&gt; les informaticiens doivent choisir eux même comment lier traits et comportements pr reproduire les </w:t>
+      </w:r>
+      <w:proofErr w:type="spellStart"/>
+      <w:r>
+        <w:t>correlations</w:t>
+      </w:r>
+      <w:proofErr w:type="spellEnd"/>
+      <w:r>
+        <w:t xml:space="preserve"> comportementales observées en psycho. Cela masque aussi les différences </w:t>
+      </w:r>
+      <w:proofErr w:type="spellStart"/>
+      <w:r>
+        <w:t>intra-individuelles</w:t>
+      </w:r>
+      <w:proofErr w:type="spellEnd"/>
+      <w:r>
+        <w:t xml:space="preserve"> -&gt; rigidité du </w:t>
+      </w:r>
+      <w:proofErr w:type="spellStart"/>
+      <w:r>
+        <w:t>comp</w:t>
+      </w:r>
+      <w:proofErr w:type="spellEnd"/>
+      <w:r>
+        <w:t>. De la machine.</w:t>
       </w:r>
     </w:p>
     <w:p>
-      <w:proofErr w:type="spellStart"/>
+      <w:r>
+        <w:t>Approche sociocognitive de la personnalité :</w:t>
+      </w:r>
+      <w:r>
+        <w:t xml:space="preserve"> ça a l’air stylé ! paradigme « personne * situation » avec mise en avant de contexte social et des différences </w:t>
+      </w:r>
+      <w:proofErr w:type="spellStart"/>
+      <w:r>
+        <w:t>intra-individuelles</w:t>
+      </w:r>
+      <w:proofErr w:type="spellEnd"/>
+      <w:r>
+        <w:t xml:space="preserve">. J’aimerai bien en apprendre plus. Peu de travaux informatique avec cette </w:t>
+      </w:r>
       <w:proofErr w:type="gramStart"/>
       <w:r>
-        <w:t>S.Parsons</w:t>
+        <w:t xml:space="preserve">approche.   </w:t>
       </w:r>
       <w:proofErr w:type="gramEnd"/>
       <w:r>
-        <w:t>,</w:t>
-      </w:r>
-      <w:r>
-        <w:rPr>
-          <w:i/>
-        </w:rPr>
-        <w:t>The</w:t>
-      </w:r>
-      <w:proofErr w:type="spellEnd"/>
-      <w:r>
-        <w:rPr>
-          <w:i/>
-        </w:rPr>
-        <w:t xml:space="preserve"> </w:t>
-      </w:r>
-      <w:proofErr w:type="spellStart"/>
-      <w:r>
-        <w:rPr>
-          <w:i/>
-        </w:rPr>
-        <w:t>Mechanics</w:t>
-      </w:r>
-      <w:proofErr w:type="spellEnd"/>
-      <w:r>
-        <w:rPr>
-          <w:i/>
-        </w:rPr>
-        <w:t xml:space="preserve"> of </w:t>
-      </w:r>
-      <w:proofErr w:type="spellStart"/>
-      <w:r>
-        <w:rPr>
-          <w:i/>
-        </w:rPr>
-        <w:t>Some</w:t>
-      </w:r>
-      <w:proofErr w:type="spellEnd"/>
-      <w:r>
-        <w:rPr>
-          <w:i/>
-        </w:rPr>
-        <w:t xml:space="preserve"> </w:t>
-      </w:r>
-      <w:proofErr w:type="spellStart"/>
-      <w:r>
-        <w:rPr>
-          <w:i/>
-        </w:rPr>
-        <w:t>Formal</w:t>
-      </w:r>
-      <w:proofErr w:type="spellEnd"/>
-      <w:r>
-        <w:rPr>
-          <w:i/>
-        </w:rPr>
-        <w:t xml:space="preserve"> Inter-agent Dialogues</w:t>
-      </w:r>
-      <w:r>
-        <w:rPr>
-          <w:i/>
-        </w:rPr>
-        <w:t xml:space="preserve">. </w:t>
-      </w:r>
-      <w:proofErr w:type="gramStart"/>
-      <w:r>
-        <w:t>donne</w:t>
-      </w:r>
-      <w:proofErr w:type="gramEnd"/>
-      <w:r>
-        <w:t xml:space="preserve"> un </w:t>
-      </w:r>
-      <w:proofErr w:type="spellStart"/>
-      <w:r>
-        <w:t>cardre</w:t>
-      </w:r>
-      <w:proofErr w:type="spellEnd"/>
-      <w:r>
-        <w:t xml:space="preserve"> formel simple pour les dialogues argumentatifs entre agents. Un argument est constitué d’une formule et d’un support de connaissance qui la valide. Le déroulement de l’argumentation dépend de l’attitude assertive de l’agent (confiant, précautionneux ou réfléchi</w:t>
-      </w:r>
-      <w:proofErr w:type="gramStart"/>
-      <w:r>
-        <w:t>) ,</w:t>
-      </w:r>
-      <w:proofErr w:type="gramEnd"/>
-      <w:r>
-        <w:t xml:space="preserve"> et de son attitude d’acceptance ( crédule, prudent ou septique). Formalisme très claire mais pas trop adapté à l’ile </w:t>
-      </w:r>
-      <w:proofErr w:type="spellStart"/>
-      <w:r>
-        <w:t>deserte</w:t>
-      </w:r>
-      <w:proofErr w:type="spellEnd"/>
-      <w:r>
-        <w:t xml:space="preserve">, puisque tout cela n’est pas très formel. </w:t>
-      </w:r>
-      <w:proofErr w:type="spellStart"/>
-      <w:r>
-        <w:t>Peut être</w:t>
-      </w:r>
-      <w:proofErr w:type="spellEnd"/>
-      <w:r>
-        <w:t xml:space="preserve"> qu’il faut vraiment faire ça et dire que Promotion focus = (</w:t>
-      </w:r>
-      <w:proofErr w:type="spellStart"/>
-      <w:proofErr w:type="gramStart"/>
-      <w:r>
-        <w:t>confiant,crédule</w:t>
-      </w:r>
-      <w:proofErr w:type="spellEnd"/>
-      <w:proofErr w:type="gramEnd"/>
-      <w:r>
-        <w:t>) et que Prevention focus = (précautionneux, prudent) avec en plus des connaissances de départ qui rendent compte de leur a priori sur l’utilité des objets qu’ils ont à disposition.</w:t>
-      </w:r>
-      <w:r>
-        <w:t xml:space="preserve"> C’est un peu gros.</w:t>
-      </w:r>
-      <w:bookmarkStart w:id="0" w:name="_GoBack"/>
-      <w:bookmarkEnd w:id="0"/>
+        <w:t>]</w:t>
+      </w:r>
     </w:p>
     <w:p>
-      <w:pPr>
-        <w:rPr>
-          <w:noProof/>
-        </w:rPr>
-      </w:pPr>
+      <w:r>
+        <w:t xml:space="preserve">Pour mesurer le </w:t>
+      </w:r>
+      <w:proofErr w:type="spellStart"/>
+      <w:r>
+        <w:t>regulatory</w:t>
+      </w:r>
+      <w:proofErr w:type="spellEnd"/>
+      <w:r>
+        <w:t xml:space="preserve"> focus (</w:t>
+      </w:r>
+      <w:proofErr w:type="spellStart"/>
+      <w:r>
+        <w:t>prevention</w:t>
+      </w:r>
+      <w:proofErr w:type="spellEnd"/>
+      <w:r>
+        <w:t xml:space="preserve"> ou promotion), Faure utilise le questionnaire RFQ-PF, </w:t>
+      </w:r>
+      <w:r>
+        <w:t>qui plutôt de se c</w:t>
+      </w:r>
+      <w:r>
+        <w:t>entré sur l’explication des motivations et des buts internes que la personne poursuit</w:t>
+      </w:r>
+      <w:r>
+        <w:t>, est fait à base de proverbe.</w:t>
+      </w:r>
     </w:p>
+    <w:p>
+      <w:r>
+        <w:t xml:space="preserve">Elle a utilisé le modèle PERSEED pour modéliser le </w:t>
+      </w:r>
+      <w:proofErr w:type="spellStart"/>
+      <w:r>
+        <w:t>regulatory</w:t>
+      </w:r>
+      <w:proofErr w:type="spellEnd"/>
+      <w:r>
+        <w:t xml:space="preserve"> focus comme composante de la personnalité </w:t>
+      </w:r>
+      <w:proofErr w:type="gramStart"/>
+      <w:r>
+        <w:t>( implémentation</w:t>
+      </w:r>
+      <w:proofErr w:type="gramEnd"/>
+      <w:r>
+        <w:t xml:space="preserve"> sociocognitive) + </w:t>
+      </w:r>
+      <w:proofErr w:type="spellStart"/>
+      <w:r>
+        <w:t>implmentation</w:t>
+      </w:r>
+      <w:proofErr w:type="spellEnd"/>
+      <w:r>
+        <w:t xml:space="preserve"> dimensionnelle avec du machine </w:t>
+      </w:r>
+      <w:proofErr w:type="spellStart"/>
+      <w:r>
+        <w:t>learning</w:t>
+      </w:r>
+      <w:proofErr w:type="spellEnd"/>
+      <w:r>
+        <w:t xml:space="preserve"> ADTREE ( ça a l’air stylé)</w:t>
+      </w:r>
+      <w:r>
+        <w:t xml:space="preserve">. </w:t>
+      </w:r>
+    </w:p>
+    <w:p>
+      <w:r>
+        <w:t xml:space="preserve">Question : la personnalité n’est </w:t>
+      </w:r>
+      <w:proofErr w:type="spellStart"/>
+      <w:r>
+        <w:t>t’elle</w:t>
+      </w:r>
+      <w:proofErr w:type="spellEnd"/>
+      <w:r>
+        <w:t xml:space="preserve"> </w:t>
+      </w:r>
+      <w:proofErr w:type="gramStart"/>
+      <w:r>
+        <w:t>qu’ une</w:t>
+      </w:r>
+      <w:proofErr w:type="gramEnd"/>
+      <w:r>
+        <w:t xml:space="preserve"> propriété émergente ?</w:t>
+      </w:r>
+    </w:p>
+    <w:p/>
+    <w:p>
+      <w:proofErr w:type="spellStart"/>
+      <w:proofErr w:type="gramStart"/>
+      <w:r>
+        <w:t>F.Pecune</w:t>
+      </w:r>
+      <w:proofErr w:type="spellEnd"/>
+      <w:proofErr w:type="gramEnd"/>
+      <w:r>
+        <w:t xml:space="preserve">, </w:t>
+      </w:r>
+      <w:r>
+        <w:rPr>
+          <w:i/>
+        </w:rPr>
+        <w:t>Modélisation de l’influence de la personnalité d’un compagnon artificiel sur ses attitudes sociales</w:t>
+      </w:r>
+      <w:r>
+        <w:t xml:space="preserve">. But : que l’attitude sociale des compagnons robots évoluent au fil de la relation avec l’usager </w:t>
+      </w:r>
+      <w:proofErr w:type="gramStart"/>
+      <w:r>
+        <w:t>( familiarité</w:t>
+      </w:r>
+      <w:proofErr w:type="gramEnd"/>
+      <w:r>
+        <w:t xml:space="preserve"> ?) et en fonction de la personnalité du robot. Ça parle de PERSEED mais </w:t>
+      </w:r>
+      <w:proofErr w:type="gramStart"/>
+      <w:r>
+        <w:t>j’ai pas</w:t>
+      </w:r>
+      <w:proofErr w:type="gramEnd"/>
+      <w:r>
+        <w:t xml:space="preserve"> compris grand choses.</w:t>
+      </w:r>
+      <w:bookmarkStart w:id="0" w:name="_GoBack"/>
+    </w:p>
+    <w:bookmarkEnd w:id="0"/>
+    <w:p/>
     <w:p>
       <w:pPr>
         <w:rPr>

</xml_diff>